<commit_message>
Adicionando mais uma questao
</commit_message>
<xml_diff>
--- a/questoes.docx
+++ b/questoes.docx
@@ -51,8 +51,6 @@
         </w:rPr>
         <w:t>Questões</w:t>
       </w:r>
-      <w:bookmarkStart w:id="0" w:name="_GoBack"/>
-      <w:bookmarkEnd w:id="0"/>
     </w:p>
     <w:p>
       <w:pPr>
@@ -527,7 +525,19 @@
           <w:szCs w:val="23"/>
           <w:lang w:eastAsia="pt-BR"/>
         </w:rPr>
-        <w:t>representa um</w:t>
+        <w:t>represen</w:t>
+      </w:r>
+      <w:bookmarkStart w:id="0" w:name="_GoBack"/>
+      <w:bookmarkEnd w:id="0"/>
+      <w:r>
+        <w:rPr>
+          <w:rFonts w:ascii="Arial" w:eastAsia="Times New Roman" w:hAnsi="Arial" w:cs="Arial"/>
+          <w:color w:val="000000"/>
+          <w:sz w:val="23"/>
+          <w:szCs w:val="23"/>
+          <w:lang w:eastAsia="pt-BR"/>
+        </w:rPr>
+        <w:t>ta um</w:t>
       </w:r>
       <w:r>
         <w:rPr>
@@ -918,6 +928,240 @@
           <w:lang w:eastAsia="pt-BR"/>
         </w:rPr>
         <w:t xml:space="preserve"> de artista e familiaridade para gerar uma visualização que mostre os artistas mais conhecidos segundo os dados.</w:t>
+      </w:r>
+    </w:p>
+    <w:p>
+      <w:pPr>
+        <w:spacing w:before="120" w:after="120" w:line="240" w:lineRule="auto"/>
+        <w:jc w:val="both"/>
+        <w:rPr>
+          <w:rFonts w:ascii="Times New Roman" w:eastAsia="Times New Roman" w:hAnsi="Times New Roman" w:cs="Times New Roman"/>
+          <w:b/>
+          <w:sz w:val="24"/>
+          <w:szCs w:val="24"/>
+          <w:lang w:eastAsia="pt-BR"/>
+        </w:rPr>
+      </w:pPr>
+      <w:r>
+        <w:rPr>
+          <w:rFonts w:ascii="Arial" w:eastAsia="Times New Roman" w:hAnsi="Arial" w:cs="Arial"/>
+          <w:b/>
+          <w:color w:val="000000"/>
+          <w:sz w:val="23"/>
+          <w:szCs w:val="23"/>
+          <w:lang w:eastAsia="pt-BR"/>
+        </w:rPr>
+        <w:t>7</w:t>
+      </w:r>
+      <w:r>
+        <w:rPr>
+          <w:rFonts w:ascii="Arial" w:eastAsia="Times New Roman" w:hAnsi="Arial" w:cs="Arial"/>
+          <w:b/>
+          <w:color w:val="000000"/>
+          <w:sz w:val="23"/>
+          <w:szCs w:val="23"/>
+          <w:lang w:eastAsia="pt-BR"/>
+        </w:rPr>
+        <w:t xml:space="preserve">- </w:t>
+      </w:r>
+      <w:r>
+        <w:rPr>
+          <w:rFonts w:ascii="Arial" w:eastAsia="Times New Roman" w:hAnsi="Arial" w:cs="Arial"/>
+          <w:b/>
+          <w:color w:val="000000"/>
+          <w:sz w:val="23"/>
+          <w:szCs w:val="23"/>
+          <w:lang w:eastAsia="pt-BR"/>
+        </w:rPr>
+        <w:t>Como estão distribuídos os artistas do mundo em relação ao gênero</w:t>
+      </w:r>
+      <w:r>
+        <w:rPr>
+          <w:rFonts w:ascii="Arial" w:eastAsia="Times New Roman" w:hAnsi="Arial" w:cs="Arial"/>
+          <w:b/>
+          <w:color w:val="000000"/>
+          <w:sz w:val="23"/>
+          <w:szCs w:val="23"/>
+          <w:lang w:eastAsia="pt-BR"/>
+        </w:rPr>
+        <w:t xml:space="preserve">? </w:t>
+      </w:r>
+    </w:p>
+    <w:p>
+      <w:pPr>
+        <w:numPr>
+          <w:ilvl w:val="0"/>
+          <w:numId w:val="6"/>
+        </w:numPr>
+        <w:spacing w:before="120" w:after="120" w:line="240" w:lineRule="auto"/>
+        <w:jc w:val="both"/>
+        <w:textAlignment w:val="baseline"/>
+        <w:rPr>
+          <w:rFonts w:ascii="Arial" w:eastAsia="Times New Roman" w:hAnsi="Arial" w:cs="Arial"/>
+          <w:color w:val="000000"/>
+          <w:sz w:val="23"/>
+          <w:szCs w:val="23"/>
+          <w:lang w:eastAsia="pt-BR"/>
+        </w:rPr>
+      </w:pPr>
+      <w:r>
+        <w:rPr>
+          <w:rFonts w:ascii="Arial" w:eastAsia="Times New Roman" w:hAnsi="Arial" w:cs="Arial"/>
+          <w:color w:val="000000"/>
+          <w:sz w:val="23"/>
+          <w:szCs w:val="23"/>
+          <w:lang w:eastAsia="pt-BR"/>
+        </w:rPr>
+        <w:t>Pretendo usar os dados</w:t>
+      </w:r>
+      <w:r>
+        <w:rPr>
+          <w:rFonts w:ascii="Arial" w:eastAsia="Times New Roman" w:hAnsi="Arial" w:cs="Arial"/>
+          <w:color w:val="000000"/>
+          <w:sz w:val="23"/>
+          <w:szCs w:val="23"/>
+          <w:lang w:eastAsia="pt-BR"/>
+        </w:rPr>
+        <w:t xml:space="preserve"> de artista, localidade, </w:t>
+      </w:r>
+      <w:r>
+        <w:rPr>
+          <w:rFonts w:ascii="Arial" w:eastAsia="Times New Roman" w:hAnsi="Arial" w:cs="Arial"/>
+          <w:color w:val="000000"/>
+          <w:sz w:val="23"/>
+          <w:szCs w:val="23"/>
+          <w:lang w:eastAsia="pt-BR"/>
+        </w:rPr>
+        <w:t>“</w:t>
+      </w:r>
+      <w:proofErr w:type="spellStart"/>
+      <w:r>
+        <w:rPr>
+          <w:rFonts w:ascii="Arial" w:eastAsia="Times New Roman" w:hAnsi="Arial" w:cs="Arial"/>
+          <w:i/>
+          <w:color w:val="000000"/>
+          <w:sz w:val="23"/>
+          <w:szCs w:val="23"/>
+          <w:lang w:eastAsia="pt-BR"/>
+        </w:rPr>
+        <w:t>tag</w:t>
+      </w:r>
+      <w:proofErr w:type="spellEnd"/>
+      <w:r>
+        <w:rPr>
+          <w:rFonts w:ascii="Arial" w:eastAsia="Times New Roman" w:hAnsi="Arial" w:cs="Arial"/>
+          <w:i/>
+          <w:color w:val="000000"/>
+          <w:sz w:val="23"/>
+          <w:szCs w:val="23"/>
+          <w:lang w:eastAsia="pt-BR"/>
+        </w:rPr>
+        <w:t>”</w:t>
+      </w:r>
+      <w:r>
+        <w:rPr>
+          <w:rFonts w:ascii="Arial" w:eastAsia="Times New Roman" w:hAnsi="Arial" w:cs="Arial"/>
+          <w:color w:val="000000"/>
+          <w:sz w:val="23"/>
+          <w:szCs w:val="23"/>
+          <w:lang w:eastAsia="pt-BR"/>
+        </w:rPr>
+        <w:t xml:space="preserve"> e </w:t>
+      </w:r>
+      <w:r>
+        <w:rPr>
+          <w:rFonts w:ascii="Arial" w:eastAsia="Times New Roman" w:hAnsi="Arial" w:cs="Arial"/>
+          <w:i/>
+          <w:color w:val="000000"/>
+          <w:sz w:val="23"/>
+          <w:szCs w:val="23"/>
+          <w:lang w:eastAsia="pt-BR"/>
+        </w:rPr>
+        <w:t>“</w:t>
+      </w:r>
+      <w:proofErr w:type="spellStart"/>
+      <w:r>
+        <w:rPr>
+          <w:rFonts w:ascii="Arial" w:eastAsia="Times New Roman" w:hAnsi="Arial" w:cs="Arial"/>
+          <w:i/>
+          <w:color w:val="000000"/>
+          <w:sz w:val="23"/>
+          <w:szCs w:val="23"/>
+          <w:lang w:eastAsia="pt-BR"/>
+        </w:rPr>
+        <w:t>term</w:t>
+      </w:r>
+      <w:proofErr w:type="spellEnd"/>
+      <w:r>
+        <w:rPr>
+          <w:rFonts w:ascii="Arial" w:eastAsia="Times New Roman" w:hAnsi="Arial" w:cs="Arial"/>
+          <w:i/>
+          <w:color w:val="000000"/>
+          <w:sz w:val="23"/>
+          <w:szCs w:val="23"/>
+          <w:lang w:eastAsia="pt-BR"/>
+        </w:rPr>
+        <w:t>”</w:t>
+      </w:r>
+      <w:r>
+        <w:rPr>
+          <w:rFonts w:ascii="Arial" w:eastAsia="Times New Roman" w:hAnsi="Arial" w:cs="Arial"/>
+          <w:color w:val="000000"/>
+          <w:sz w:val="23"/>
+          <w:szCs w:val="23"/>
+          <w:lang w:eastAsia="pt-BR"/>
+        </w:rPr>
+        <w:t xml:space="preserve"> </w:t>
+      </w:r>
+      <w:r>
+        <w:rPr>
+          <w:rFonts w:ascii="Arial" w:eastAsia="Times New Roman" w:hAnsi="Arial" w:cs="Arial"/>
+          <w:color w:val="000000"/>
+          <w:sz w:val="23"/>
+          <w:szCs w:val="23"/>
+          <w:lang w:eastAsia="pt-BR"/>
+        </w:rPr>
+        <w:t xml:space="preserve">para gerar uma visualização </w:t>
+      </w:r>
+      <w:r>
+        <w:rPr>
+          <w:rFonts w:ascii="Arial" w:eastAsia="Times New Roman" w:hAnsi="Arial" w:cs="Arial"/>
+          <w:color w:val="000000"/>
+          <w:sz w:val="23"/>
+          <w:szCs w:val="23"/>
+          <w:lang w:eastAsia="pt-BR"/>
+        </w:rPr>
+        <w:t xml:space="preserve">em forma de radar </w:t>
+      </w:r>
+      <w:r>
+        <w:rPr>
+          <w:rFonts w:ascii="Arial" w:eastAsia="Times New Roman" w:hAnsi="Arial" w:cs="Arial"/>
+          <w:color w:val="000000"/>
+          <w:sz w:val="23"/>
+          <w:szCs w:val="23"/>
+          <w:lang w:eastAsia="pt-BR"/>
+        </w:rPr>
+        <w:t xml:space="preserve">que mostre </w:t>
+      </w:r>
+      <w:r>
+        <w:rPr>
+          <w:rFonts w:ascii="Arial" w:eastAsia="Times New Roman" w:hAnsi="Arial" w:cs="Arial"/>
+          <w:color w:val="000000"/>
+          <w:sz w:val="23"/>
+          <w:szCs w:val="23"/>
+          <w:lang w:eastAsia="pt-BR"/>
+        </w:rPr>
+        <w:t>como os artistas estão distribuídos em relação ao ritmo por pais</w:t>
+      </w:r>
+      <w:r>
+        <w:rPr>
+          <w:rFonts w:ascii="Arial" w:eastAsia="Times New Roman" w:hAnsi="Arial" w:cs="Arial"/>
+          <w:color w:val="000000"/>
+          <w:sz w:val="23"/>
+          <w:szCs w:val="23"/>
+          <w:lang w:eastAsia="pt-BR"/>
+        </w:rPr>
+        <w:t>.</w:t>
       </w:r>
     </w:p>
     <w:p/>

</xml_diff>